<commit_message>
Aufgabe 3: Video bis 2:03 App lässt sich nicht mehr starten. Fehlersuche vertagt
</commit_message>
<xml_diff>
--- a/04_Fullstack/FullstackSpringBoot.docx
+++ b/04_Fullstack/FullstackSpringBoot.docx
@@ -5,27 +5,54 @@
     <w:p>
       <w:pPr>
         <w:pStyle w:val="Titel"/>
-      </w:pPr>
-      <w:r>
+        <w:rPr>
+          <w:lang w:val="en-GB"/>
+        </w:rPr>
+      </w:pPr>
+      <w:r>
+        <w:rPr>
+          <w:lang w:val="en-GB"/>
+        </w:rPr>
         <w:t>Übun</w:t>
       </w:r>
       <w:r>
+        <w:rPr>
+          <w:lang w:val="en-GB"/>
+        </w:rPr>
         <w:t>G</w:t>
       </w:r>
       <w:r>
+        <w:rPr>
+          <w:lang w:val="en-GB"/>
+        </w:rPr>
         <w:t>szettel</w:t>
       </w:r>
       <w:r>
+        <w:rPr>
+          <w:lang w:val="en-GB"/>
+        </w:rPr>
         <w:t xml:space="preserve"> </w:t>
       </w:r>
       <w:r>
+        <w:rPr>
+          <w:lang w:val="en-GB"/>
+        </w:rPr>
         <w:t>Fullstack-Development</w:t>
       </w:r>
       <w:r>
+        <w:rPr>
+          <w:lang w:val="en-GB"/>
+        </w:rPr>
         <w:t xml:space="preserve"> mit Spring Boot</w:t>
       </w:r>
     </w:p>
-    <w:p/>
+    <w:p>
+      <w:pPr>
+        <w:rPr>
+          <w:lang w:val="en-GB"/>
+        </w:rPr>
+      </w:pPr>
+    </w:p>
     <w:p>
       <w:pPr>
         <w:pStyle w:val="berschrift1"/>
@@ -210,6 +237,9 @@
       <w:r>
         <w:t xml:space="preserve"> (2,5 Stunden)</w:t>
       </w:r>
+      <w:r>
+        <w:t xml:space="preserve"> (10 STUNDEN gebrauch)</w:t>
+      </w:r>
     </w:p>
     <w:p>
       <w:r>
@@ -220,10 +250,16 @@
       </w:r>
     </w:p>
     <w:p>
+      <w:pPr>
+        <w:rPr>
+          <w:lang w:val="en-GB"/>
+        </w:rPr>
+      </w:pPr>
       <w:hyperlink r:id="rId8" w:history="1">
         <w:r>
           <w:rPr>
             <w:rStyle w:val="Hyperlink"/>
+            <w:lang w:val="en-GB"/>
           </w:rPr>
           <w:t>Spring Boot CRUD Tutorial with IntelliJ IDEA, MySQL, JPA, Hibernate, Thymeleaf and Bootstrap - YouTube</w:t>
         </w:r>
@@ -244,6 +280,21 @@
       </w:r>
       <w:r>
         <w:t xml:space="preserve"> (4 Stunden)</w:t>
+      </w:r>
+      <w:r>
+        <w:t xml:space="preserve"> (4</w:t>
+      </w:r>
+      <w:r>
+        <w:t>,5</w:t>
+      </w:r>
+      <w:r>
+        <w:t xml:space="preserve"> stunden bis 1:</w:t>
+      </w:r>
+      <w:r>
+        <w:t>3</w:t>
+      </w:r>
+      <w:r>
+        <w:t>1)</w:t>
       </w:r>
     </w:p>
     <w:p>
@@ -290,10 +341,16 @@
       </w:r>
     </w:p>
     <w:p>
+      <w:pPr>
+        <w:rPr>
+          <w:lang w:val="en-GB"/>
+        </w:rPr>
+      </w:pPr>
       <w:hyperlink r:id="rId10" w:history="1">
         <w:r>
           <w:rPr>
             <w:rStyle w:val="Hyperlink"/>
+            <w:lang w:val="en-GB"/>
           </w:rPr>
           <w:t>Spring Data JPA Tutorial | Full In-depth Course - YouTube</w:t>
         </w:r>
@@ -368,28 +425,41 @@
         <w:t xml:space="preserve"> </w:t>
       </w:r>
       <w:r>
-        <w:t xml:space="preserve">aufbaut. </w:t>
-      </w:r>
-      <w:r>
+        <w:t xml:space="preserve">aufbaut.  </w:t>
+      </w:r>
+      <w:r>
+        <w:rPr>
+          <w:lang w:val="en-GB"/>
+        </w:rPr>
+        <w:t xml:space="preserve">Implementiere alle Layers (Domäne, Service / Business, Repo, REST- oder </w:t>
+      </w:r>
+      <w:r>
+        <w:rPr>
+          <w:lang w:val="en-GB"/>
+        </w:rPr>
+        <w:lastRenderedPageBreak/>
+        <w:t>Thymeleaf-MVC-Controller)</w:t>
+      </w:r>
+      <w:r>
+        <w:rPr>
+          <w:lang w:val="en-GB"/>
+        </w:rPr>
+        <w:t xml:space="preserve"> entsprechend.</w:t>
+      </w:r>
+      <w:r>
+        <w:rPr>
+          <w:lang w:val="en-GB"/>
+        </w:rPr>
+        <w:t xml:space="preserve"> Globales Exceptionhandling, JUNIT-Tests sind obligatorisch.</w:t>
+      </w:r>
+      <w:r>
+        <w:rPr>
+          <w:lang w:val="en-GB"/>
+        </w:rPr>
         <w:t xml:space="preserve"> </w:t>
       </w:r>
       <w:r>
-        <w:t>Implementiere alle Layers (Domäne, Service / Business, Repo,</w:t>
-      </w:r>
-      <w:r>
-        <w:t xml:space="preserve"> REST- oder Thymeleaf-MVC-</w:t>
-      </w:r>
-      <w:r>
-        <w:t>Controller)</w:t>
-      </w:r>
-      <w:r>
-        <w:t xml:space="preserve"> entsprechend.</w:t>
-      </w:r>
-      <w:r>
-        <w:t xml:space="preserve"> Globales Exceptionhandling, JUNIT-Tests sind obligatorisch.</w:t>
-      </w:r>
-      <w:r>
-        <w:t xml:space="preserve"> Bereite dich auf eine Präsentation deiner Lösung vor.</w:t>
+        <w:t>Bereite dich auf eine Präsentation deiner Lösung vor.</w:t>
       </w:r>
     </w:p>
     <w:sectPr>

</xml_diff>

<commit_message>
Aufgabe 3: doch noch zum Laufen gebracht. Verstehe aber nicht mehr was gemacht wird... Video bis 2:41 angeschaut
</commit_message>
<xml_diff>
--- a/04_Fullstack/FullstackSpringBoot.docx
+++ b/04_Fullstack/FullstackSpringBoot.docx
@@ -282,19 +282,19 @@
         <w:t xml:space="preserve"> (4 Stunden)</w:t>
       </w:r>
       <w:r>
-        <w:t xml:space="preserve"> (4</w:t>
-      </w:r>
-      <w:r>
-        <w:t>,5</w:t>
-      </w:r>
-      <w:r>
-        <w:t xml:space="preserve"> stunden bis 1:</w:t>
-      </w:r>
-      <w:r>
-        <w:t>3</w:t>
-      </w:r>
-      <w:r>
-        <w:t>1)</w:t>
+        <w:t xml:space="preserve"> (</w:t>
+      </w:r>
+      <w:r>
+        <w:t>12</w:t>
+      </w:r>
+      <w:r>
+        <w:t xml:space="preserve"> stunde</w:t>
+      </w:r>
+      <w:r>
+        <w:t>N</w:t>
+      </w:r>
+      <w:r>
+        <w:t>)</w:t>
       </w:r>
     </w:p>
     <w:p>

</xml_diff>